<commit_message>
add glossary box; update ipo figure
</commit_message>
<xml_diff>
--- a/docs/gd_ai_chapter_v3.docx
+++ b/docs/gd_ai_chapter_v3.docx
@@ -255,14 +255,14 @@
       <w:r>
         <w:drawing>
           <wp:inline>
-            <wp:extent cx="5600700" cy="2874228"/>
+            <wp:extent cx="5600700" cy="3425523"/>
             <wp:effectExtent b="0" l="0" r="0" t="0"/>
             <wp:docPr descr="Framework" title="" id="22" name="Picture"/>
             <a:graphic>
               <a:graphicData uri="http://schemas.openxmlformats.org/drawingml/2006/picture">
                 <pic:pic>
                   <pic:nvPicPr>
-                    <pic:cNvPr descr="Assets/ipo.png" id="23" name="Picture"/>
+                    <pic:cNvPr descr="Assets/ip2.png" id="23" name="Picture"/>
                     <pic:cNvPicPr>
                       <a:picLocks noChangeArrowheads="1" noChangeAspect="1"/>
                     </pic:cNvPicPr>
@@ -276,7 +276,7 @@
                   <pic:spPr bwMode="auto">
                     <a:xfrm>
                       <a:off x="0" y="0"/>
-                      <a:ext cx="5600700" cy="2874228"/>
+                      <a:ext cx="5600700" cy="3425523"/>
                     </a:xfrm>
                     <a:prstGeom prst="rect">
                       <a:avLst/>
@@ -1458,6 +1458,161 @@
       </w:pPr>
       <w:r>
         <w:t xml:space="preserve">privacy, accountability, and fairness in AI-assisted group decision making (Cui &amp; Yasseri, 2024; Barredo Arrieta et al., 2020).</w:t>
+      </w:r>
+    </w:p>
+    <w:p>
+      <w:r>
+        <w:br w:type="page"/>
+      </w:r>
+    </w:p>
+    <w:tbl>
+      <w:tblPr>
+        <w:tblStyle w:val="Table"/>
+        <w:tblLook w:firstRow="0" w:lastRow="0" w:firstColumn="0" w:lastColumn="0" w:noHBand="0" w:noVBand="0" w:val="0000"/>
+        <w:tblBorders>
+          <w:left w:val="single" w:sz="24" w:space="0" w:color="909090"/>
+        </w:tblBorders>
+        <w:tblCellMar>
+          <w:left w:w="0" w:type="dxa"/>
+          <w:right w:w="0" w:type="dxa"/>
+        </w:tblCellMar>
+        <w:tblInd w:w="164" w:type="dxa"/>
+      </w:tblPr>
+      <w:tr>
+        <w:trPr>
+          <w:cantSplit/>
+        </w:trPr>
+        <w:tc>
+          <w:tcPr>
+            <w:tcMar>
+              <w:left w:w="144" w:type="dxa"/>
+            </w:tcMar>
+          </w:tcPr>
+          <w:p>
+            <w:pPr>
+              <w:pStyle w:val="FirstParagraph"/>
+            </w:pPr>
+            <w:pPr>
+              <w:spacing w:before="16" w:after="64"/>
+            </w:pPr>
+          </w:p>
+          <w:p>
+            <w:pPr>
+              <w:pStyle w:val="BodyText"/>
+            </w:pPr>
+            <w:pPr>
+              <w:spacing w:before="16"/>
+            </w:pPr>
+            <w:r>
+              <w:t xml:space="preserve"> </w:t>
+            </w:r>
+            <w:r>
+              <w:rPr>
+                <w:b/>
+                <w:bCs/>
+              </w:rPr>
+              <w:t xml:space="preserve">Box 1: Glossary of Terms</w:t>
+            </w:r>
+          </w:p>
+          <w:p>
+            <w:pPr>
+              <w:pStyle w:val="BodyText"/>
+            </w:pPr>
+            <w:r>
+              <w:rPr>
+                <w:b/>
+                <w:bCs/>
+              </w:rPr>
+              <w:t xml:space="preserve">Complementarity.</w:t>
+            </w:r>
+            <w:r>
+              <w:t xml:space="preserve"> </w:t>
+            </w:r>
+            <w:r>
+              <w:t xml:space="preserve">In the context of human-AI teams, complementarity refers to the synergistic integration of human and artificial intelligence, leveraging the unique strengths of each to achieve performance outcomes that exceed those attainable by either humans or AI systems operating in isolation (Steyvers et al., 2022). Effective complementarity involves a balanced division of labor and mutual enhancement of capabilities.</w:t>
+            </w:r>
+          </w:p>
+          <w:p>
+            <w:pPr>
+              <w:pStyle w:val="BodyText"/>
+            </w:pPr>
+            <w:r>
+              <w:rPr>
+                <w:b/>
+                <w:bCs/>
+              </w:rPr>
+              <w:t xml:space="preserve">Information Processing Framework.</w:t>
+            </w:r>
+            <w:r>
+              <w:t xml:space="preserve"> </w:t>
+            </w:r>
+            <w:r>
+              <w:t xml:space="preserve">A theoretical framework in cognitive psychology that conceptualizes the human mind, and by extension, groups, as systems that acquire, process, store, retrieve, and transmit information, akin to computational systems (Hinsz et al., 1997). This framework provides a structured lens for analyzing decision-making as a sequence of stages, from inputs to outputs.</w:t>
+            </w:r>
+          </w:p>
+          <w:p>
+            <w:pPr>
+              <w:pStyle w:val="BodyText"/>
+            </w:pPr>
+            <w:r>
+              <w:rPr>
+                <w:b/>
+                <w:bCs/>
+              </w:rPr>
+              <w:t xml:space="preserve">Large Language Model (LLM).</w:t>
+            </w:r>
+            <w:r>
+              <w:t xml:space="preserve"> </w:t>
+            </w:r>
+            <w:r>
+              <w:t xml:space="preserve">A sophisticated type of artificial intelligence algorithm characterized by its use of deep learning techniques and training on massive datasets to enable the understanding, generation, and prediction of human language. LLMs, such as GPT-4, are foundational to many contemporary AI applications in decision support and communication.</w:t>
+            </w:r>
+          </w:p>
+          <w:p>
+            <w:pPr>
+              <w:pStyle w:val="BodyText"/>
+            </w:pPr>
+            <w:r>
+              <w:rPr>
+                <w:b/>
+                <w:bCs/>
+              </w:rPr>
+              <w:t xml:space="preserve">Overreliance.</w:t>
+            </w:r>
+            <w:r>
+              <w:t xml:space="preserve"> </w:t>
+            </w:r>
+            <w:r>
+              <w:t xml:space="preserve">A cognitive bias characterized by excessive trust in and dependence on AI recommendations, often leading to the uncritical acceptance of AI outputs, even when they are flawed or suboptimal. Overreliance can undermine human vigilance and critical evaluation in AI-assisted decision-making contexts.</w:t>
+            </w:r>
+          </w:p>
+          <w:p>
+            <w:pPr>
+              <w:pStyle w:val="BodyText"/>
+            </w:pPr>
+            <w:pPr>
+              <w:spacing w:after="16"/>
+            </w:pPr>
+            <w:r>
+              <w:rPr>
+                <w:b/>
+                <w:bCs/>
+              </w:rPr>
+              <w:t xml:space="preserve">Transactive Memory Systems (TMS).</w:t>
+            </w:r>
+            <w:r>
+              <w:t xml:space="preserve"> </w:t>
+            </w:r>
+            <w:r>
+              <w:t xml:space="preserve">A system of distributed knowledge within a group, where members develop specialized knowledge and rely on each other for access to that knowledge.</w:t>
+            </w:r>
+          </w:p>
+        </w:tc>
+      </w:tr>
+    </w:tbl>
+    <w:p>
+      <w:r>
+        <w:br w:type="page"/>
       </w:r>
     </w:p>
     <w:bookmarkEnd w:id="42"/>

</xml_diff>